<commit_message>
Bulut Bilişim Dersi Raporu
</commit_message>
<xml_diff>
--- a/Şifre Güvenilirliğini Ölçen ve Rastgele Şifre Üreten Uygulama.docx
+++ b/Şifre Güvenilirliğini Ölçen ve Rastgele Şifre Üreten Uygulama.docx
@@ -1881,9 +1881,9 @@
         </w:rPr>
         <w:drawing>
           <wp:inline distT="0" distB="0" distL="0" distR="0">
-            <wp:extent cx="5760720" cy="2931795"/>
-            <wp:effectExtent l="0" t="0" r="0" b="1905"/>
-            <wp:docPr id="256666825" name="Resim 1"/>
+            <wp:extent cx="5760720" cy="2973705"/>
+            <wp:effectExtent l="0" t="0" r="0" b="0"/>
+            <wp:docPr id="31139260" name="Resim 1"/>
             <wp:cNvGraphicFramePr>
               <a:graphicFrameLocks xmlns:a="http://schemas.openxmlformats.org/drawingml/2006/main" noChangeAspect="1"/>
             </wp:cNvGraphicFramePr>
@@ -1891,7 +1891,7 @@
               <a:graphicData uri="http://schemas.openxmlformats.org/drawingml/2006/picture">
                 <pic:pic xmlns:pic="http://schemas.openxmlformats.org/drawingml/2006/picture">
                   <pic:nvPicPr>
-                    <pic:cNvPr id="256666825" name="Resim 256666825"/>
+                    <pic:cNvPr id="31139260" name="Resim 31139260"/>
                     <pic:cNvPicPr/>
                   </pic:nvPicPr>
                   <pic:blipFill>
@@ -1909,7 +1909,7 @@
                   <pic:spPr>
                     <a:xfrm>
                       <a:off x="0" y="0"/>
-                      <a:ext cx="5760720" cy="2931795"/>
+                      <a:ext cx="5760720" cy="2973705"/>
                     </a:xfrm>
                     <a:prstGeom prst="rect">
                       <a:avLst/>
@@ -2087,18 +2087,15 @@
       </w:pPr>
       <w:r>
         <w:rPr>
-          <w:rFonts w:ascii="Times New Roman" w:hAnsi="Times New Roman" w:cs="Times New Roman"/>
           <w:b/>
           <w:bCs/>
           <w:noProof/>
-          <w:sz w:val="24"/>
-          <w:szCs w:val="24"/>
         </w:rPr>
         <w:drawing>
-          <wp:inline distT="0" distB="0" distL="0" distR="0">
-            <wp:extent cx="5760720" cy="2931795"/>
-            <wp:effectExtent l="0" t="0" r="0" b="1905"/>
-            <wp:docPr id="1461480237" name="Resim 3"/>
+          <wp:inline distT="0" distB="0" distL="0" distR="0" wp14:anchorId="6BCD95F2" wp14:editId="48FE5023">
+            <wp:extent cx="5760720" cy="2973705"/>
+            <wp:effectExtent l="0" t="0" r="0" b="0"/>
+            <wp:docPr id="346897831" name="Resim 1"/>
             <wp:cNvGraphicFramePr>
               <a:graphicFrameLocks xmlns:a="http://schemas.openxmlformats.org/drawingml/2006/main" noChangeAspect="1"/>
             </wp:cNvGraphicFramePr>
@@ -2106,7 +2103,7 @@
               <a:graphicData uri="http://schemas.openxmlformats.org/drawingml/2006/picture">
                 <pic:pic xmlns:pic="http://schemas.openxmlformats.org/drawingml/2006/picture">
                   <pic:nvPicPr>
-                    <pic:cNvPr id="1461480237" name="Resim 1461480237"/>
+                    <pic:cNvPr id="31139260" name="Resim 31139260"/>
                     <pic:cNvPicPr/>
                   </pic:nvPicPr>
                   <pic:blipFill>
@@ -2124,7 +2121,7 @@
                   <pic:spPr>
                     <a:xfrm>
                       <a:off x="0" y="0"/>
-                      <a:ext cx="5760720" cy="2931795"/>
+                      <a:ext cx="5760720" cy="2973705"/>
                     </a:xfrm>
                     <a:prstGeom prst="rect">
                       <a:avLst/>

</xml_diff>